<commit_message>
Comprar todos en las listas del tab funcional
</commit_message>
<xml_diff>
--- a/Intento de solucion del borrar todos.docx
+++ b/Intento de solucion del borrar todos.docx
@@ -70,10 +70,51 @@
         <w:t>.</w:t>
       </w:r>
     </w:p>
+    <w:p/>
+    <w:p/>
     <w:p>
+      <w:pPr>
+        <w:pStyle w:val="Ttulo1"/>
+      </w:pPr>
+      <w:proofErr w:type="spellStart"/>
+      <w:r>
+        <w:t>Check</w:t>
+      </w:r>
+      <w:proofErr w:type="spellEnd"/>
+      <w:r>
+        <w:t xml:space="preserve"> todos</w:t>
+      </w:r>
+    </w:p>
+    <w:p>
+      <w:r>
+        <w:t xml:space="preserve">Necesitamos acceder al </w:t>
+      </w:r>
+      <w:proofErr w:type="spellStart"/>
+      <w:r>
+        <w:t>check</w:t>
+      </w:r>
+      <w:proofErr w:type="spellEnd"/>
+      <w:r>
+        <w:t xml:space="preserve"> para que s</w:t>
+      </w:r>
+      <w:r>
+        <w:t xml:space="preserve">e vea visualmente, esta en el </w:t>
+      </w:r>
+      <w:proofErr w:type="spellStart"/>
+      <w:r>
+        <w:t>viewholder</w:t>
+      </w:r>
+      <w:proofErr w:type="spellEnd"/>
+      <w:r>
+        <w:t>, se encuentra en público</w:t>
+      </w:r>
       <w:bookmarkStart w:id="0" w:name="_GoBack"/>
       <w:bookmarkEnd w:id="0"/>
+      <w:r>
+        <w:t xml:space="preserve"> pero intuyo que ahí solo se encuentra el ultimo o el primero, no todos.</w:t>
+      </w:r>
     </w:p>
+    <w:p/>
     <w:sectPr>
       <w:pgSz w:w="11906" w:h="16838"/>
       <w:pgMar w:top="1417" w:right="1701" w:bottom="1417" w:left="1701" w:header="708" w:footer="708" w:gutter="0"/>
@@ -478,6 +519,27 @@
     <w:name w:val="Normal"/>
     <w:qFormat/>
   </w:style>
+  <w:style w:type="paragraph" w:styleId="Ttulo1">
+    <w:name w:val="heading 1"/>
+    <w:basedOn w:val="Normal"/>
+    <w:next w:val="Normal"/>
+    <w:link w:val="Ttulo1Car"/>
+    <w:uiPriority w:val="9"/>
+    <w:qFormat/>
+    <w:rsid w:val="008238B5"/>
+    <w:pPr>
+      <w:keepNext/>
+      <w:keepLines/>
+      <w:spacing w:before="240" w:after="0"/>
+      <w:outlineLvl w:val="0"/>
+    </w:pPr>
+    <w:rPr>
+      <w:rFonts w:asciiTheme="majorHAnsi" w:eastAsiaTheme="majorEastAsia" w:hAnsiTheme="majorHAnsi" w:cstheme="majorBidi"/>
+      <w:color w:val="2E74B5" w:themeColor="accent1" w:themeShade="BF"/>
+      <w:sz w:val="32"/>
+      <w:szCs w:val="32"/>
+    </w:rPr>
+  </w:style>
   <w:style w:type="character" w:default="1" w:styleId="Fuentedeprrafopredeter">
     <w:name w:val="Default Paragraph Font"/>
     <w:uiPriority w:val="1"/>
@@ -504,6 +566,19 @@
     <w:uiPriority w:val="99"/>
     <w:semiHidden/>
     <w:unhideWhenUsed/>
+  </w:style>
+  <w:style w:type="character" w:customStyle="1" w:styleId="Ttulo1Car">
+    <w:name w:val="Título 1 Car"/>
+    <w:basedOn w:val="Fuentedeprrafopredeter"/>
+    <w:link w:val="Ttulo1"/>
+    <w:uiPriority w:val="9"/>
+    <w:rsid w:val="008238B5"/>
+    <w:rPr>
+      <w:rFonts w:asciiTheme="majorHAnsi" w:eastAsiaTheme="majorEastAsia" w:hAnsiTheme="majorHAnsi" w:cstheme="majorBidi"/>
+      <w:color w:val="2E74B5" w:themeColor="accent1" w:themeShade="BF"/>
+      <w:sz w:val="32"/>
+      <w:szCs w:val="32"/>
+    </w:rPr>
   </w:style>
 </w:styles>
 </file>

</xml_diff>